<commit_message>
Video models refinement and cleaning
</commit_message>
<xml_diff>
--- a/AI & Models/Video/Models Scores.docx
+++ b/AI & Models/Video/Models Scores.docx
@@ -148,6 +148,22 @@
               <w:t>CNN_LSTM</w:t>
             </w:r>
           </w:p>
+          <w:p>
+            <w:pPr>
+              <w:jc w:val="center"/>
+              <w:rPr>
+                <w:sz w:val="28"/>
+                <w:szCs w:val="28"/>
+              </w:rPr>
+            </w:pPr>
+            <w:r>
+              <w:rPr>
+                <w:sz w:val="28"/>
+                <w:szCs w:val="28"/>
+              </w:rPr>
+              <w:t>(Court Trial Data)</w:t>
+            </w:r>
+          </w:p>
         </w:tc>
         <w:tc>
           <w:tcPr>
@@ -156,7 +172,7 @@
           <w:p>
             <w:pPr>
               <w:shd w:val="clear" w:color="auto" w:fill="1F1F1F"/>
-              <w:spacing w:after="0" w:line="285" w:lineRule="atLeast"/>
+              <w:spacing w:line="285" w:lineRule="atLeast"/>
               <w:rPr>
                 <w:rFonts w:ascii="Consolas" w:eastAsia="Times New Roman" w:hAnsi="Consolas" w:cs="Times New Roman"/>
                 <w:color w:val="CCCCCC"/>

</xml_diff>